<commit_message>
final update of deepReading
</commit_message>
<xml_diff>
--- a/deepReading.docx
+++ b/deepReading.docx
@@ -430,8 +430,6 @@
         <w:lastRenderedPageBreak/>
         <w:t>article incredibly important in understanding how Britain would design it’s approach to medicine and sanitation.</w:t>
       </w:r>
-      <w:bookmarkStart w:id="0" w:name="_GoBack"/>
-      <w:bookmarkEnd w:id="0"/>
     </w:p>
     <w:p>
       <w:pPr>
@@ -1255,6 +1253,62 @@
         </w:rPr>
         <w:t xml:space="preserve"> is that the spelling of much of the article is the same as present spelling, no superfluous ‘e’ at the end of a word, or other similar misspellings.</w:t>
       </w:r>
+      <w:r>
+        <w:rPr>
+          <w:rFonts w:ascii="Times New Roman" w:hAnsi="Times New Roman" w:cs="Times New Roman"/>
+          <w:sz w:val="24"/>
+          <w:szCs w:val="24"/>
+        </w:rPr>
+        <w:t xml:space="preserve"> This article is of great import to understanding the background for Great Britain’s interactions with the people of the Transvaal during the Boer Wars.</w:t>
+      </w:r>
+    </w:p>
+    <w:p>
+      <w:pPr>
+        <w:spacing w:after="0" w:line="480" w:lineRule="auto"/>
+        <w:ind w:firstLine="720"/>
+        <w:rPr>
+          <w:rFonts w:ascii="Times New Roman" w:hAnsi="Times New Roman" w:cs="Times New Roman"/>
+          <w:sz w:val="24"/>
+          <w:szCs w:val="24"/>
+        </w:rPr>
+      </w:pPr>
+    </w:p>
+    <w:p>
+      <w:pPr>
+        <w:spacing w:after="0" w:line="480" w:lineRule="auto"/>
+        <w:rPr>
+          <w:rFonts w:ascii="Times New Roman" w:hAnsi="Times New Roman" w:cs="Times New Roman"/>
+          <w:sz w:val="24"/>
+          <w:szCs w:val="24"/>
+        </w:rPr>
+      </w:pPr>
+      <w:r>
+        <w:rPr>
+          <w:rFonts w:ascii="Times New Roman" w:hAnsi="Times New Roman" w:cs="Times New Roman"/>
+          <w:sz w:val="24"/>
+          <w:szCs w:val="24"/>
+        </w:rPr>
+        <w:t xml:space="preserve">“War Hospitals.” </w:t>
+      </w:r>
+      <w:r>
+        <w:rPr>
+          <w:rFonts w:ascii="Times New Roman" w:hAnsi="Times New Roman" w:cs="Times New Roman"/>
+          <w:i/>
+          <w:sz w:val="24"/>
+          <w:szCs w:val="24"/>
+        </w:rPr>
+        <w:t>The British Medical Journal</w:t>
+      </w:r>
+      <w:r>
+        <w:rPr>
+          <w:rFonts w:ascii="Times New Roman" w:hAnsi="Times New Roman" w:cs="Times New Roman"/>
+          <w:sz w:val="24"/>
+          <w:szCs w:val="24"/>
+        </w:rPr>
+        <w:t xml:space="preserve"> 2 (1877): 198.</w:t>
+      </w:r>
+      <w:bookmarkStart w:id="0" w:name="_GoBack"/>
+      <w:bookmarkEnd w:id="0"/>
     </w:p>
     <w:sectPr>
       <w:pgSz w:w="12240" w:h="15840"/>

</xml_diff>